<commit_message>
Enhancement in the solution documentation
</commit_message>
<xml_diff>
--- a/Documentation and backup/SolutionDocumentation.docx
+++ b/Documentation and backup/SolutionDocumentation.docx
@@ -107,12 +107,7 @@
             <w:pStyle w:val="TOCHeading"/>
           </w:pPr>
           <w:r>
-            <w:t>Table of Co</w:t>
-          </w:r>
-          <w:bookmarkStart w:id="0" w:name="_GoBack"/>
-          <w:bookmarkEnd w:id="0"/>
-          <w:r>
-            <w:t>ntents</w:t>
+            <w:t>Table of Contents</w:t>
           </w:r>
         </w:p>
         <w:p>
@@ -1257,12 +1252,12 @@
           <w:numId w:val="1"/>
         </w:numPr>
       </w:pPr>
-      <w:bookmarkStart w:id="1" w:name="_Toc74310908"/>
+      <w:bookmarkStart w:id="0" w:name="_Toc74310908"/>
       <w:r>
         <w:lastRenderedPageBreak/>
         <w:t>Introduction:</w:t>
       </w:r>
-      <w:bookmarkEnd w:id="1"/>
+      <w:bookmarkEnd w:id="0"/>
     </w:p>
     <w:p>
       <w:r>
@@ -1299,11 +1294,11 @@
           <w:numId w:val="1"/>
         </w:numPr>
       </w:pPr>
-      <w:bookmarkStart w:id="2" w:name="_Toc74310909"/>
+      <w:bookmarkStart w:id="1" w:name="_Toc74310909"/>
       <w:r>
         <w:t>Requirements:</w:t>
       </w:r>
-      <w:bookmarkEnd w:id="2"/>
+      <w:bookmarkEnd w:id="1"/>
     </w:p>
     <w:p>
       <w:pPr>
@@ -1374,11 +1369,11 @@
           <w:numId w:val="1"/>
         </w:numPr>
       </w:pPr>
-      <w:bookmarkStart w:id="3" w:name="_Toc74310910"/>
+      <w:bookmarkStart w:id="2" w:name="_Toc74310910"/>
       <w:r>
         <w:t>Configuration:</w:t>
       </w:r>
-      <w:bookmarkEnd w:id="3"/>
+      <w:bookmarkEnd w:id="2"/>
     </w:p>
     <w:p>
       <w:pPr>
@@ -1391,11 +1386,11 @@
       <w:r>
         <w:t xml:space="preserve"> </w:t>
       </w:r>
-      <w:bookmarkStart w:id="4" w:name="_Toc74310911"/>
+      <w:bookmarkStart w:id="3" w:name="_Toc74310911"/>
       <w:r>
         <w:t>Database bak file:</w:t>
       </w:r>
-      <w:bookmarkEnd w:id="4"/>
+      <w:bookmarkEnd w:id="3"/>
     </w:p>
     <w:p>
       <w:pPr>
@@ -1414,11 +1409,11 @@
           <w:numId w:val="1"/>
         </w:numPr>
       </w:pPr>
-      <w:bookmarkStart w:id="5" w:name="_Toc74310912"/>
+      <w:bookmarkStart w:id="4" w:name="_Toc74310912"/>
       <w:r>
         <w:t>Edit Appsettings.json File:</w:t>
       </w:r>
-      <w:bookmarkEnd w:id="5"/>
+      <w:bookmarkEnd w:id="4"/>
     </w:p>
     <w:p>
       <w:r>
@@ -1481,11 +1476,11 @@
           <w:numId w:val="1"/>
         </w:numPr>
       </w:pPr>
-      <w:bookmarkStart w:id="6" w:name="_Toc74310913"/>
+      <w:bookmarkStart w:id="5" w:name="_Toc74310913"/>
       <w:r>
         <w:t>Running the application:</w:t>
       </w:r>
-      <w:bookmarkEnd w:id="6"/>
+      <w:bookmarkEnd w:id="5"/>
     </w:p>
     <w:p>
       <w:r>
@@ -1528,11 +1523,11 @@
           <w:numId w:val="1"/>
         </w:numPr>
       </w:pPr>
-      <w:bookmarkStart w:id="7" w:name="_Toc74310914"/>
+      <w:bookmarkStart w:id="6" w:name="_Toc74310914"/>
       <w:r>
         <w:t>Features:</w:t>
       </w:r>
-      <w:bookmarkEnd w:id="7"/>
+      <w:bookmarkEnd w:id="6"/>
     </w:p>
     <w:p>
       <w:r>
@@ -1553,11 +1548,11 @@
           <w:numId w:val="1"/>
         </w:numPr>
       </w:pPr>
-      <w:bookmarkStart w:id="8" w:name="_Toc74310915"/>
+      <w:bookmarkStart w:id="7" w:name="_Toc74310915"/>
       <w:r>
         <w:t>Data Controller:</w:t>
       </w:r>
-      <w:bookmarkEnd w:id="8"/>
+      <w:bookmarkEnd w:id="7"/>
     </w:p>
     <w:p>
       <w:pPr>
@@ -1667,14 +1662,14 @@
       <w:r>
         <w:t xml:space="preserve"> </w:t>
       </w:r>
-      <w:bookmarkStart w:id="9" w:name="_Toc74310916"/>
+      <w:bookmarkStart w:id="8" w:name="_Toc74310916"/>
       <w:r>
         <w:t>User Controller</w:t>
       </w:r>
       <w:r>
         <w:t>:</w:t>
       </w:r>
-      <w:bookmarkEnd w:id="9"/>
+      <w:bookmarkEnd w:id="8"/>
     </w:p>
     <w:p>
       <w:pPr>
@@ -1956,7 +1951,7 @@
           <w:numId w:val="1"/>
         </w:numPr>
       </w:pPr>
-      <w:bookmarkStart w:id="10" w:name="_Toc74310917"/>
+      <w:bookmarkStart w:id="9" w:name="_Toc74310917"/>
       <w:r>
         <w:t>Import</w:t>
       </w:r>
@@ -1972,7 +1967,7 @@
       <w:r>
         <w:t>collection:</w:t>
       </w:r>
-      <w:bookmarkEnd w:id="10"/>
+      <w:bookmarkEnd w:id="9"/>
     </w:p>
     <w:p>
       <w:r>
@@ -1996,11 +1991,11 @@
           <w:numId w:val="1"/>
         </w:numPr>
       </w:pPr>
-      <w:bookmarkStart w:id="11" w:name="_Toc74310918"/>
+      <w:bookmarkStart w:id="10" w:name="_Toc74310918"/>
       <w:r>
         <w:t>Import:</w:t>
       </w:r>
-      <w:bookmarkEnd w:id="11"/>
+      <w:bookmarkEnd w:id="10"/>
     </w:p>
     <w:p>
       <w:r>
@@ -2018,11 +2013,11 @@
           <w:numId w:val="1"/>
         </w:numPr>
       </w:pPr>
-      <w:bookmarkStart w:id="12" w:name="_Toc74310919"/>
+      <w:bookmarkStart w:id="11" w:name="_Toc74310919"/>
       <w:r>
         <w:t>Export:</w:t>
       </w:r>
-      <w:bookmarkEnd w:id="12"/>
+      <w:bookmarkEnd w:id="11"/>
       <w:r>
         <w:t xml:space="preserve"> </w:t>
       </w:r>
@@ -2061,12 +2056,12 @@
           <w:numId w:val="1"/>
         </w:numPr>
       </w:pPr>
-      <w:bookmarkStart w:id="13" w:name="_Toc74310920"/>
+      <w:bookmarkStart w:id="12" w:name="_Toc74310920"/>
       <w:r>
         <w:lastRenderedPageBreak/>
         <w:t>Automated tests:</w:t>
       </w:r>
-      <w:bookmarkEnd w:id="13"/>
+      <w:bookmarkEnd w:id="12"/>
     </w:p>
     <w:p>
       <w:r>
@@ -2467,6 +2462,14 @@
       </w:r>
       <w:r>
         <w:t>. In addition some tests can be added to make sure of authorization and also role authorization for the users.</w:t>
+      </w:r>
+      <w:r>
+        <w:t xml:space="preserve"> And also, this unit testing solution can contain many classes in which each class will represent the testing methods for different API versions</w:t>
+      </w:r>
+      <w:bookmarkStart w:id="13" w:name="_GoBack"/>
+      <w:bookmarkEnd w:id="13"/>
+      <w:r>
+        <w:t xml:space="preserve"> in case of API versioning</w:t>
       </w:r>
     </w:p>
     <w:sectPr>

</xml_diff>